<commit_message>
changed Druck, Still, Stumm
changed Druck, Still, Stumm
</commit_message>
<xml_diff>
--- a/labels.docx
+++ b/labels.docx
@@ -4,6 +4,7 @@
   <w:body>
     <w:p>
       <w:pPr>
+        <w:jc w:val="center"/>
         <w:rPr>
           <w:rFonts w:ascii="Bahnschrift Light" w:hAnsi="Bahnschrift Light"/>
           <w:sz w:val="16"/>
@@ -22,15 +23,15 @@
         <mc:AlternateContent>
           <mc:Choice Requires="wps">
             <w:drawing>
-              <wp:anchor distT="0" distB="0" distL="114300" distR="114300" simplePos="0" relativeHeight="251659264" behindDoc="1" locked="0" layoutInCell="1" allowOverlap="1" wp14:anchorId="0CBA62DF" wp14:editId="6CBC84B6">
+              <wp:anchor distT="0" distB="0" distL="114300" distR="114300" simplePos="0" relativeHeight="251659264" behindDoc="1" locked="0" layoutInCell="1" allowOverlap="1" wp14:anchorId="0CBA62DF" wp14:editId="0999AD51">
                 <wp:simplePos x="0" y="0"/>
-                <wp:positionH relativeFrom="column">
-                  <wp:posOffset>-490537</wp:posOffset>
+                <wp:positionH relativeFrom="margin">
+                  <wp:posOffset>2657476</wp:posOffset>
                 </wp:positionH>
                 <wp:positionV relativeFrom="paragraph">
-                  <wp:posOffset>-328612</wp:posOffset>
+                  <wp:posOffset>-314325</wp:posOffset>
                 </wp:positionV>
-                <wp:extent cx="1390650" cy="4981575"/>
+                <wp:extent cx="438150" cy="5362575"/>
                 <wp:effectExtent l="0" t="0" r="19050" b="28575"/>
                 <wp:wrapNone/>
                 <wp:docPr id="1" name="Rectangle 1"/>
@@ -42,15 +43,13 @@
                       <wps:spPr>
                         <a:xfrm>
                           <a:off x="0" y="0"/>
-                          <a:ext cx="1390650" cy="4981575"/>
+                          <a:ext cx="438150" cy="5362575"/>
                         </a:xfrm>
                         <a:prstGeom prst="rect">
                           <a:avLst/>
                         </a:prstGeom>
                         <a:solidFill>
-                          <a:schemeClr val="bg2">
-                            <a:lumMod val="90000"/>
-                          </a:schemeClr>
+                          <a:srgbClr val="D3D5C7"/>
                         </a:solidFill>
                       </wps:spPr>
                       <wps:style>
@@ -78,6 +77,9 @@
                     </wps:wsp>
                   </a:graphicData>
                 </a:graphic>
+                <wp14:sizeRelH relativeFrom="margin">
+                  <wp14:pctWidth>0</wp14:pctWidth>
+                </wp14:sizeRelH>
                 <wp14:sizeRelV relativeFrom="margin">
                   <wp14:pctHeight>0</wp14:pctHeight>
                 </wp14:sizeRelV>
@@ -86,7 +88,9 @@
           </mc:Choice>
           <mc:Fallback>
             <w:pict>
-              <v:rect w14:anchorId="4C63900B" id="Rectangle 1" o:spid="_x0000_s1026" style="position:absolute;margin-left:-38.6pt;margin-top:-25.85pt;width:109.5pt;height:392.25pt;z-index:-251657216;visibility:visible;mso-wrap-style:square;mso-height-percent:0;mso-wrap-distance-left:9pt;mso-wrap-distance-top:0;mso-wrap-distance-right:9pt;mso-wrap-distance-bottom:0;mso-position-horizontal:absolute;mso-position-horizontal-relative:text;mso-position-vertical:absolute;mso-position-vertical-relative:text;mso-height-percent:0;mso-height-relative:margin;v-text-anchor:middle" o:gfxdata="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" fillcolor="#cfcdcd [2894]" strokecolor="#525252 [1606]" strokeweight="1pt"/>
+              <v:rect w14:anchorId="225426C4" id="Rectangle 1" o:spid="_x0000_s1026" style="position:absolute;margin-left:209.25pt;margin-top:-24.75pt;width:34.5pt;height:422.25pt;z-index:-251657216;visibility:visible;mso-wrap-style:square;mso-width-percent:0;mso-height-percent:0;mso-wrap-distance-left:9pt;mso-wrap-distance-top:0;mso-wrap-distance-right:9pt;mso-wrap-distance-bottom:0;mso-position-horizontal:absolute;mso-position-horizontal-relative:margin;mso-position-vertical:absolute;mso-position-vertical-relative:text;mso-width-percent:0;mso-height-percent:0;mso-width-relative:margin;mso-height-relative:margin;v-text-anchor:middle" o:gfxdata="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" fillcolor="#d3d5c7" strokecolor="#525252 [1606]" strokeweight="1pt">
+                <w10:wrap anchorx="margin"/>
+              </v:rect>
             </w:pict>
           </mc:Fallback>
         </mc:AlternateContent>
@@ -103,227 +107,124 @@
     </w:p>
     <w:p>
       <w:pPr>
-        <w:rPr>
-          <w:rFonts w:ascii="Bahnschrift Light" w:hAnsi="Bahnschrift Light"/>
-          <w:sz w:val="16"/>
-          <w:szCs w:val="16"/>
-          <w:lang w:val="de-DE"/>
-        </w:rPr>
-      </w:pPr>
-    </w:p>
-    <w:p>
-      <w:pPr>
-        <w:rPr>
-          <w:rFonts w:ascii="Bahnschrift Light" w:hAnsi="Bahnschrift Light"/>
-          <w:sz w:val="16"/>
-          <w:szCs w:val="16"/>
-          <w:lang w:val="de-DE"/>
-        </w:rPr>
-      </w:pPr>
-      <w:proofErr w:type="spellStart"/>
-      <w:r>
-        <w:rPr>
-          <w:rFonts w:ascii="Bahnschrift Light" w:hAnsi="Bahnschrift Light"/>
-          <w:sz w:val="16"/>
-          <w:szCs w:val="16"/>
-          <w:lang w:val="de-DE"/>
-        </w:rPr>
-        <w:t>Expl</w:t>
-      </w:r>
-      <w:proofErr w:type="spellEnd"/>
-    </w:p>
-    <w:p>
-      <w:pPr>
-        <w:rPr>
-          <w:rFonts w:ascii="Bahnschrift Light" w:hAnsi="Bahnschrift Light"/>
-          <w:sz w:val="16"/>
-          <w:szCs w:val="16"/>
-          <w:lang w:val="de-DE"/>
-        </w:rPr>
-      </w:pPr>
-    </w:p>
-    <w:p>
-      <w:pPr>
-        <w:rPr>
-          <w:rFonts w:ascii="Bahnschrift Light" w:hAnsi="Bahnschrift Light"/>
-          <w:sz w:val="16"/>
-          <w:szCs w:val="16"/>
-          <w:lang w:val="de-DE"/>
-        </w:rPr>
-      </w:pPr>
-      <w:r>
-        <w:rPr>
-          <w:rFonts w:ascii="Bahnschrift Light" w:hAnsi="Bahnschrift Light"/>
-          <w:sz w:val="16"/>
-          <w:szCs w:val="16"/>
-          <w:lang w:val="de-DE"/>
-        </w:rPr>
-        <w:t>Links</w:t>
-      </w:r>
-    </w:p>
-    <w:p>
-      <w:pPr>
-        <w:rPr>
-          <w:rFonts w:ascii="Bahnschrift Light" w:hAnsi="Bahnschrift Light"/>
-          <w:sz w:val="16"/>
-          <w:szCs w:val="16"/>
-          <w:lang w:val="de-DE"/>
-        </w:rPr>
-      </w:pPr>
-    </w:p>
-    <w:p>
-      <w:pPr>
-        <w:rPr>
-          <w:rFonts w:ascii="Bahnschrift Light" w:hAnsi="Bahnschrift Light"/>
-          <w:sz w:val="16"/>
-          <w:szCs w:val="16"/>
-          <w:lang w:val="de-DE"/>
-        </w:rPr>
-      </w:pPr>
-      <w:r>
-        <w:rPr>
-          <w:rFonts w:ascii="Bahnschrift Light" w:hAnsi="Bahnschrift Light"/>
-          <w:sz w:val="16"/>
-          <w:szCs w:val="16"/>
-          <w:lang w:val="de-DE"/>
-        </w:rPr>
-        <w:t>Rechts</w:t>
-      </w:r>
-    </w:p>
-    <w:p>
-      <w:pPr>
-        <w:rPr>
-          <w:rFonts w:ascii="Bahnschrift Light" w:hAnsi="Bahnschrift Light"/>
-          <w:sz w:val="16"/>
-          <w:szCs w:val="16"/>
-          <w:lang w:val="de-DE"/>
-        </w:rPr>
-      </w:pPr>
-    </w:p>
-    <w:p>
-      <w:pPr>
-        <w:rPr>
-          <w:rFonts w:ascii="Bahnschrift Light" w:hAnsi="Bahnschrift Light"/>
-          <w:sz w:val="16"/>
-          <w:szCs w:val="16"/>
-          <w:lang w:val="de-DE"/>
-        </w:rPr>
-      </w:pPr>
-      <w:proofErr w:type="spellStart"/>
-      <w:r>
-        <w:rPr>
-          <w:rFonts w:ascii="Bahnschrift Light" w:hAnsi="Bahnschrift Light"/>
-          <w:sz w:val="16"/>
-          <w:szCs w:val="16"/>
-          <w:lang w:val="de-DE"/>
-        </w:rPr>
-        <w:t>A</w:t>
-      </w:r>
-      <w:r>
-        <w:rPr>
-          <w:rFonts w:ascii="Bahnschrift Light" w:hAnsi="Bahnschrift Light"/>
-          <w:sz w:val="16"/>
-          <w:szCs w:val="16"/>
-          <w:lang w:val="de-DE"/>
-        </w:rPr>
-        <w:t>kt</w:t>
-      </w:r>
-      <w:r>
-        <w:rPr>
-          <w:rFonts w:ascii="Bahnschrift Light" w:hAnsi="Bahnschrift Light"/>
-          <w:sz w:val="16"/>
-          <w:szCs w:val="16"/>
-          <w:lang w:val="de-DE"/>
-        </w:rPr>
-        <w:t>Anw</w:t>
-      </w:r>
-      <w:proofErr w:type="spellEnd"/>
-    </w:p>
-    <w:p>
-      <w:pPr>
-        <w:rPr>
-          <w:rFonts w:ascii="Bahnschrift Light" w:hAnsi="Bahnschrift Light"/>
-          <w:sz w:val="16"/>
-          <w:szCs w:val="16"/>
-          <w:lang w:val="de-DE"/>
-        </w:rPr>
-      </w:pPr>
-    </w:p>
-    <w:p>
-      <w:pPr>
-        <w:rPr>
-          <w:rFonts w:ascii="Bahnschrift Light" w:hAnsi="Bahnschrift Light"/>
-          <w:sz w:val="16"/>
-          <w:szCs w:val="16"/>
-          <w:lang w:val="de-DE"/>
-        </w:rPr>
-      </w:pPr>
-      <w:proofErr w:type="spellStart"/>
-      <w:r>
-        <w:rPr>
-          <w:rFonts w:ascii="Bahnschrift Light" w:hAnsi="Bahnschrift Light"/>
-          <w:sz w:val="16"/>
-          <w:szCs w:val="16"/>
-          <w:lang w:val="de-DE"/>
-        </w:rPr>
-        <w:t>A</w:t>
-      </w:r>
-      <w:r>
-        <w:rPr>
-          <w:rFonts w:ascii="Bahnschrift Light" w:hAnsi="Bahnschrift Light"/>
-          <w:sz w:val="16"/>
-          <w:szCs w:val="16"/>
-          <w:lang w:val="de-DE"/>
-        </w:rPr>
-        <w:t>Schn</w:t>
-      </w:r>
-      <w:proofErr w:type="spellEnd"/>
-    </w:p>
-    <w:p>
-      <w:pPr>
-        <w:rPr>
-          <w:rFonts w:ascii="Bahnschrift Light" w:hAnsi="Bahnschrift Light"/>
-          <w:sz w:val="16"/>
-          <w:szCs w:val="16"/>
-        </w:rPr>
-      </w:pPr>
-    </w:p>
-    <w:p>
-      <w:pPr>
-        <w:rPr>
-          <w:rFonts w:ascii="Bahnschrift Light" w:hAnsi="Bahnschrift Light"/>
-          <w:sz w:val="16"/>
-          <w:szCs w:val="16"/>
-        </w:rPr>
-      </w:pPr>
-      <w:proofErr w:type="spellStart"/>
-      <w:r>
-        <w:rPr>
-          <w:rFonts w:ascii="Bahnschrift Light" w:hAnsi="Bahnschrift Light"/>
-          <w:sz w:val="16"/>
-          <w:szCs w:val="16"/>
-        </w:rPr>
-        <w:t>Raus</w:t>
-      </w:r>
-      <w:proofErr w:type="spellEnd"/>
-    </w:p>
-    <w:p>
-      <w:pPr>
-        <w:rPr>
-          <w:rFonts w:ascii="Bahnschrift Light" w:hAnsi="Bahnschrift Light"/>
-          <w:sz w:val="16"/>
-          <w:szCs w:val="16"/>
-        </w:rPr>
-      </w:pPr>
+        <w:tabs>
+          <w:tab w:val="left" w:pos="1110"/>
+        </w:tabs>
+        <w:jc w:val="center"/>
+        <w:rPr>
+          <w:rFonts w:ascii="Bahnschrift Light" w:hAnsi="Bahnschrift Light"/>
+          <w:sz w:val="16"/>
+          <w:szCs w:val="16"/>
+          <w:lang w:val="de-DE"/>
+        </w:rPr>
+      </w:pPr>
+    </w:p>
+    <w:p>
+      <w:pPr>
+        <w:tabs>
+          <w:tab w:val="left" w:pos="1110"/>
+        </w:tabs>
+        <w:jc w:val="center"/>
+        <w:rPr>
+          <w:rFonts w:ascii="Bahnschrift Light" w:hAnsi="Bahnschrift Light"/>
+          <w:sz w:val="16"/>
+          <w:szCs w:val="16"/>
+          <w:lang w:val="de-DE"/>
+        </w:rPr>
+      </w:pPr>
+      <w:r>
+        <w:rPr>
+          <w:rFonts w:ascii="Bahnschrift Light" w:hAnsi="Bahnschrift Light"/>
+          <w:sz w:val="16"/>
+          <w:szCs w:val="16"/>
+          <w:lang w:val="de-DE"/>
+        </w:rPr>
+        <w:t>Forsch</w:t>
+      </w:r>
       <w:bookmarkStart w:id="0" w:name="_GoBack"/>
       <w:bookmarkEnd w:id="0"/>
     </w:p>
     <w:p>
       <w:pPr>
-        <w:rPr>
-          <w:rFonts w:ascii="Bahnschrift Light" w:hAnsi="Bahnschrift Light"/>
-          <w:sz w:val="16"/>
-          <w:szCs w:val="16"/>
+        <w:jc w:val="center"/>
+        <w:rPr>
+          <w:rFonts w:ascii="Bahnschrift Light" w:hAnsi="Bahnschrift Light"/>
+          <w:sz w:val="16"/>
+          <w:szCs w:val="16"/>
+          <w:lang w:val="de-DE"/>
+        </w:rPr>
+      </w:pPr>
+    </w:p>
+    <w:p>
+      <w:pPr>
+        <w:jc w:val="center"/>
+        <w:rPr>
+          <w:rFonts w:ascii="Bahnschrift Light" w:hAnsi="Bahnschrift Light"/>
+          <w:sz w:val="16"/>
+          <w:szCs w:val="16"/>
+          <w:lang w:val="de-DE"/>
+        </w:rPr>
+      </w:pPr>
+      <w:r>
+        <w:rPr>
+          <w:rFonts w:ascii="Bahnschrift Light" w:hAnsi="Bahnschrift Light"/>
+          <w:sz w:val="16"/>
+          <w:szCs w:val="16"/>
+          <w:lang w:val="de-DE"/>
+        </w:rPr>
+        <w:t>Links</w:t>
+      </w:r>
+    </w:p>
+    <w:p>
+      <w:pPr>
+        <w:jc w:val="center"/>
+        <w:rPr>
+          <w:rFonts w:ascii="Bahnschrift Light" w:hAnsi="Bahnschrift Light"/>
+          <w:sz w:val="16"/>
+          <w:szCs w:val="16"/>
+          <w:lang w:val="de-DE"/>
+        </w:rPr>
+      </w:pPr>
+    </w:p>
+    <w:p>
+      <w:pPr>
+        <w:jc w:val="center"/>
+        <w:rPr>
+          <w:rFonts w:ascii="Bahnschrift Light" w:hAnsi="Bahnschrift Light"/>
+          <w:sz w:val="16"/>
+          <w:szCs w:val="16"/>
+          <w:lang w:val="de-DE"/>
+        </w:rPr>
+      </w:pPr>
+      <w:r>
+        <w:rPr>
+          <w:rFonts w:ascii="Bahnschrift Light" w:hAnsi="Bahnschrift Light"/>
+          <w:sz w:val="16"/>
+          <w:szCs w:val="16"/>
+          <w:lang w:val="de-DE"/>
+        </w:rPr>
+        <w:t>Rechts</w:t>
+      </w:r>
+    </w:p>
+    <w:p>
+      <w:pPr>
+        <w:jc w:val="center"/>
+        <w:rPr>
+          <w:rFonts w:ascii="Bahnschrift Light" w:hAnsi="Bahnschrift Light"/>
+          <w:sz w:val="16"/>
+          <w:szCs w:val="16"/>
+          <w:lang w:val="de-DE"/>
+        </w:rPr>
+      </w:pPr>
+    </w:p>
+    <w:p>
+      <w:pPr>
+        <w:jc w:val="center"/>
+        <w:rPr>
+          <w:rFonts w:ascii="Bahnschrift Light" w:hAnsi="Bahnschrift Light"/>
+          <w:sz w:val="16"/>
+          <w:szCs w:val="16"/>
+          <w:lang w:val="de-DE"/>
         </w:rPr>
       </w:pPr>
       <w:proofErr w:type="spellStart"/>
@@ -332,6 +233,131 @@
           <w:rFonts w:ascii="Bahnschrift Light" w:hAnsi="Bahnschrift Light"/>
           <w:sz w:val="16"/>
           <w:szCs w:val="16"/>
+          <w:lang w:val="de-DE"/>
+        </w:rPr>
+        <w:t>A</w:t>
+      </w:r>
+      <w:r>
+        <w:rPr>
+          <w:rFonts w:ascii="Bahnschrift Light" w:hAnsi="Bahnschrift Light"/>
+          <w:sz w:val="16"/>
+          <w:szCs w:val="16"/>
+          <w:lang w:val="de-DE"/>
+        </w:rPr>
+        <w:t>kt</w:t>
+      </w:r>
+      <w:r>
+        <w:rPr>
+          <w:rFonts w:ascii="Bahnschrift Light" w:hAnsi="Bahnschrift Light"/>
+          <w:sz w:val="16"/>
+          <w:szCs w:val="16"/>
+          <w:lang w:val="de-DE"/>
+        </w:rPr>
+        <w:t>Anw</w:t>
+      </w:r>
+      <w:proofErr w:type="spellEnd"/>
+    </w:p>
+    <w:p>
+      <w:pPr>
+        <w:jc w:val="center"/>
+        <w:rPr>
+          <w:rFonts w:ascii="Bahnschrift Light" w:hAnsi="Bahnschrift Light"/>
+          <w:sz w:val="16"/>
+          <w:szCs w:val="16"/>
+          <w:lang w:val="de-DE"/>
+        </w:rPr>
+      </w:pPr>
+    </w:p>
+    <w:p>
+      <w:pPr>
+        <w:jc w:val="center"/>
+        <w:rPr>
+          <w:rFonts w:ascii="Bahnschrift Light" w:hAnsi="Bahnschrift Light"/>
+          <w:sz w:val="16"/>
+          <w:szCs w:val="16"/>
+          <w:lang w:val="de-DE"/>
+        </w:rPr>
+      </w:pPr>
+      <w:proofErr w:type="spellStart"/>
+      <w:r>
+        <w:rPr>
+          <w:rFonts w:ascii="Bahnschrift Light" w:hAnsi="Bahnschrift Light"/>
+          <w:sz w:val="16"/>
+          <w:szCs w:val="16"/>
+          <w:lang w:val="de-DE"/>
+        </w:rPr>
+        <w:t>A</w:t>
+      </w:r>
+      <w:r>
+        <w:rPr>
+          <w:rFonts w:ascii="Bahnschrift Light" w:hAnsi="Bahnschrift Light"/>
+          <w:sz w:val="16"/>
+          <w:szCs w:val="16"/>
+          <w:lang w:val="de-DE"/>
+        </w:rPr>
+        <w:t>Schn</w:t>
+      </w:r>
+      <w:proofErr w:type="spellEnd"/>
+    </w:p>
+    <w:p>
+      <w:pPr>
+        <w:jc w:val="center"/>
+        <w:rPr>
+          <w:rFonts w:ascii="Bahnschrift Light" w:hAnsi="Bahnschrift Light"/>
+          <w:sz w:val="16"/>
+          <w:szCs w:val="16"/>
+          <w:lang w:val="de-DE"/>
+        </w:rPr>
+      </w:pPr>
+    </w:p>
+    <w:p>
+      <w:pPr>
+        <w:jc w:val="center"/>
+        <w:rPr>
+          <w:rFonts w:ascii="Bahnschrift Light" w:hAnsi="Bahnschrift Light"/>
+          <w:sz w:val="16"/>
+          <w:szCs w:val="16"/>
+          <w:lang w:val="de-DE"/>
+        </w:rPr>
+      </w:pPr>
+      <w:r>
+        <w:rPr>
+          <w:rFonts w:ascii="Bahnschrift Light" w:hAnsi="Bahnschrift Light"/>
+          <w:sz w:val="16"/>
+          <w:szCs w:val="16"/>
+          <w:lang w:val="de-DE"/>
+        </w:rPr>
+        <w:t>Raus</w:t>
+      </w:r>
+    </w:p>
+    <w:p>
+      <w:pPr>
+        <w:jc w:val="center"/>
+        <w:rPr>
+          <w:rFonts w:ascii="Bahnschrift Light" w:hAnsi="Bahnschrift Light"/>
+          <w:sz w:val="16"/>
+          <w:szCs w:val="16"/>
+          <w:lang w:val="de-DE"/>
+        </w:rPr>
+      </w:pPr>
+    </w:p>
+    <w:p>
+      <w:pPr>
+        <w:jc w:val="center"/>
+        <w:rPr>
+          <w:rFonts w:ascii="Bahnschrift Light" w:hAnsi="Bahnschrift Light"/>
+          <w:sz w:val="16"/>
+          <w:szCs w:val="16"/>
+          <w:lang w:val="de-DE"/>
+        </w:rPr>
+      </w:pPr>
+      <w:proofErr w:type="spellStart"/>
+      <w:r>
+        <w:rPr>
+          <w:rFonts w:ascii="Bahnschrift Light" w:hAnsi="Bahnschrift Light"/>
+          <w:sz w:val="16"/>
+          <w:szCs w:val="16"/>
+          <w:lang w:val="de-DE"/>
         </w:rPr>
         <w:t>Fenst</w:t>
       </w:r>
@@ -339,73 +365,124 @@
     </w:p>
     <w:p>
       <w:pPr>
-        <w:rPr>
-          <w:rFonts w:ascii="Bahnschrift Light" w:hAnsi="Bahnschrift Light"/>
-          <w:sz w:val="16"/>
-          <w:szCs w:val="16"/>
-        </w:rPr>
-      </w:pPr>
-    </w:p>
-    <w:p>
-      <w:pPr>
-        <w:rPr>
-          <w:rFonts w:ascii="Bahnschrift Light" w:hAnsi="Bahnschrift Light"/>
-          <w:sz w:val="16"/>
-          <w:szCs w:val="16"/>
-        </w:rPr>
-      </w:pPr>
-      <w:proofErr w:type="spellStart"/>
-      <w:r>
-        <w:rPr>
-          <w:rFonts w:ascii="Bahnschrift Light" w:hAnsi="Bahnschrift Light"/>
-          <w:sz w:val="16"/>
-          <w:szCs w:val="16"/>
+        <w:jc w:val="center"/>
+        <w:rPr>
+          <w:rFonts w:ascii="Bahnschrift Light" w:hAnsi="Bahnschrift Light"/>
+          <w:sz w:val="16"/>
+          <w:szCs w:val="16"/>
+          <w:lang w:val="de-DE"/>
+        </w:rPr>
+      </w:pPr>
+    </w:p>
+    <w:p>
+      <w:pPr>
+        <w:jc w:val="center"/>
+        <w:rPr>
+          <w:rFonts w:ascii="Bahnschrift Light" w:hAnsi="Bahnschrift Light"/>
+          <w:sz w:val="16"/>
+          <w:szCs w:val="16"/>
+          <w:lang w:val="de-DE"/>
+        </w:rPr>
+      </w:pPr>
+      <w:r>
+        <w:rPr>
+          <w:rFonts w:ascii="Bahnschrift Light" w:hAnsi="Bahnschrift Light"/>
+          <w:sz w:val="16"/>
+          <w:szCs w:val="16"/>
+          <w:lang w:val="de-DE"/>
         </w:rPr>
         <w:t>Suche</w:t>
       </w:r>
-      <w:proofErr w:type="spellEnd"/>
-    </w:p>
-    <w:p>
-      <w:pPr>
-        <w:rPr>
-          <w:rFonts w:ascii="Arial" w:hAnsi="Arial" w:cs="Arial"/>
-          <w:sz w:val="16"/>
-          <w:szCs w:val="16"/>
-        </w:rPr>
-      </w:pPr>
-    </w:p>
-    <w:p>
-      <w:pPr>
-        <w:rPr>
-          <w:rFonts w:ascii="Arial" w:hAnsi="Arial" w:cs="Arial"/>
-          <w:sz w:val="16"/>
-          <w:szCs w:val="16"/>
-        </w:rPr>
-      </w:pPr>
-      <w:r>
-        <w:rPr>
-          <w:rFonts w:ascii="Arial" w:hAnsi="Arial" w:cs="Arial"/>
-          <w:sz w:val="16"/>
-          <w:szCs w:val="16"/>
+    </w:p>
+    <w:p>
+      <w:pPr>
+        <w:jc w:val="center"/>
+        <w:rPr>
+          <w:rFonts w:ascii="Arial" w:hAnsi="Arial" w:cs="Arial"/>
+          <w:sz w:val="16"/>
+          <w:szCs w:val="16"/>
+          <w:lang w:val="de-DE"/>
+        </w:rPr>
+      </w:pPr>
+    </w:p>
+    <w:p>
+      <w:pPr>
+        <w:jc w:val="center"/>
+        <w:rPr>
+          <w:rFonts w:ascii="Arial" w:hAnsi="Arial" w:cs="Arial"/>
+          <w:sz w:val="16"/>
+          <w:szCs w:val="16"/>
+          <w:lang w:val="de-DE"/>
+        </w:rPr>
+      </w:pPr>
+      <w:r>
+        <w:rPr>
+          <w:rFonts w:ascii="Arial" w:hAnsi="Arial" w:cs="Arial"/>
+          <w:sz w:val="16"/>
+          <w:szCs w:val="16"/>
+          <w:lang w:val="de-DE"/>
         </w:rPr>
         <w:t>Still</w:t>
       </w:r>
     </w:p>
     <w:p>
       <w:pPr>
-        <w:rPr>
-          <w:rFonts w:ascii="Arial" w:hAnsi="Arial" w:cs="Arial"/>
-          <w:sz w:val="16"/>
-          <w:szCs w:val="16"/>
-        </w:rPr>
-      </w:pPr>
-    </w:p>
-    <w:p>
-      <w:pPr>
-        <w:rPr>
-          <w:rFonts w:ascii="Arial" w:hAnsi="Arial" w:cs="Arial"/>
-          <w:sz w:val="16"/>
-          <w:szCs w:val="16"/>
+        <w:jc w:val="center"/>
+        <w:rPr>
+          <w:rFonts w:ascii="Arial" w:hAnsi="Arial" w:cs="Arial"/>
+          <w:sz w:val="16"/>
+          <w:szCs w:val="16"/>
+          <w:lang w:val="de-DE"/>
+        </w:rPr>
+      </w:pPr>
+    </w:p>
+    <w:p>
+      <w:pPr>
+        <w:jc w:val="center"/>
+        <w:rPr>
+          <w:rFonts w:ascii="Arial" w:hAnsi="Arial" w:cs="Arial"/>
+          <w:sz w:val="16"/>
+          <w:szCs w:val="16"/>
+          <w:lang w:val="de-DE"/>
+        </w:rPr>
+      </w:pPr>
+      <w:r>
+        <w:rPr>
+          <w:rFonts w:ascii="Arial" w:hAnsi="Arial" w:cs="Arial"/>
+          <w:sz w:val="16"/>
+          <w:szCs w:val="16"/>
+          <w:lang w:val="de-DE"/>
+        </w:rPr>
+        <w:t>Stumm</w:t>
+      </w:r>
+    </w:p>
+    <w:p>
+      <w:pPr>
+        <w:rPr>
+          <w:rFonts w:ascii="Arial" w:hAnsi="Arial" w:cs="Arial"/>
+          <w:sz w:val="16"/>
+          <w:szCs w:val="16"/>
+          <w:lang w:val="de-DE"/>
+        </w:rPr>
+      </w:pPr>
+    </w:p>
+    <w:p>
+      <w:pPr>
+        <w:rPr>
+          <w:rFonts w:ascii="Arial" w:hAnsi="Arial" w:cs="Arial"/>
+          <w:sz w:val="16"/>
+          <w:szCs w:val="16"/>
+          <w:lang w:val="de-DE"/>
+        </w:rPr>
+      </w:pPr>
+    </w:p>
+    <w:p>
+      <w:pPr>
+        <w:rPr>
+          <w:rFonts w:ascii="Arial" w:hAnsi="Arial" w:cs="Arial"/>
+          <w:sz w:val="16"/>
+          <w:szCs w:val="16"/>
+          <w:lang w:val="de-DE"/>
         </w:rPr>
       </w:pPr>
       <w:r>
@@ -419,15 +496,15 @@
         <mc:AlternateContent>
           <mc:Choice Requires="wps">
             <w:drawing>
-              <wp:anchor distT="0" distB="0" distL="114300" distR="114300" simplePos="0" relativeHeight="251661312" behindDoc="1" locked="0" layoutInCell="1" allowOverlap="1" wp14:anchorId="09A118DB" wp14:editId="69D1EBE7">
+              <wp:anchor distT="0" distB="0" distL="114300" distR="114300" simplePos="0" relativeHeight="251661312" behindDoc="1" locked="0" layoutInCell="1" allowOverlap="1" wp14:anchorId="09A118DB" wp14:editId="566F87A2">
                 <wp:simplePos x="0" y="0"/>
-                <wp:positionH relativeFrom="column">
-                  <wp:posOffset>-481330</wp:posOffset>
+                <wp:positionH relativeFrom="margin">
+                  <wp:posOffset>2676526</wp:posOffset>
                 </wp:positionH>
                 <wp:positionV relativeFrom="paragraph">
-                  <wp:posOffset>268605</wp:posOffset>
+                  <wp:posOffset>33020</wp:posOffset>
                 </wp:positionV>
-                <wp:extent cx="1390650" cy="2733675"/>
+                <wp:extent cx="381000" cy="2733675"/>
                 <wp:effectExtent l="0" t="0" r="19050" b="28575"/>
                 <wp:wrapNone/>
                 <wp:docPr id="2" name="Rectangle 2"/>
@@ -439,13 +516,13 @@
                       <wps:spPr>
                         <a:xfrm>
                           <a:off x="0" y="0"/>
-                          <a:ext cx="1390650" cy="2733675"/>
+                          <a:ext cx="381000" cy="2733675"/>
                         </a:xfrm>
                         <a:prstGeom prst="rect">
                           <a:avLst/>
                         </a:prstGeom>
                         <a:solidFill>
-                          <a:srgbClr val="F0EEE8"/>
+                          <a:srgbClr val="EAEBDC"/>
                         </a:solidFill>
                       </wps:spPr>
                       <wps:style>
@@ -473,6 +550,9 @@
                     </wps:wsp>
                   </a:graphicData>
                 </a:graphic>
+                <wp14:sizeRelH relativeFrom="margin">
+                  <wp14:pctWidth>0</wp14:pctWidth>
+                </wp14:sizeRelH>
                 <wp14:sizeRelV relativeFrom="margin">
                   <wp14:pctHeight>0</wp14:pctHeight>
                 </wp14:sizeRelV>
@@ -481,7 +561,9 @@
           </mc:Choice>
           <mc:Fallback>
             <w:pict>
-              <v:rect w14:anchorId="7F7BD477" id="Rectangle 2" o:spid="_x0000_s1026" style="position:absolute;margin-left:-37.9pt;margin-top:21.15pt;width:109.5pt;height:215.25pt;z-index:-251655168;visibility:visible;mso-wrap-style:square;mso-height-percent:0;mso-wrap-distance-left:9pt;mso-wrap-distance-top:0;mso-wrap-distance-right:9pt;mso-wrap-distance-bottom:0;mso-position-horizontal:absolute;mso-position-horizontal-relative:text;mso-position-vertical:absolute;mso-position-vertical-relative:text;mso-height-percent:0;mso-height-relative:margin;v-text-anchor:middle" o:gfxdata="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" fillcolor="#f0eee8" strokecolor="#525252 [1606]" strokeweight="1pt"/>
+              <v:rect w14:anchorId="11486B9B" id="Rectangle 2" o:spid="_x0000_s1026" style="position:absolute;margin-left:210.75pt;margin-top:2.6pt;width:30pt;height:215.25pt;z-index:-251655168;visibility:visible;mso-wrap-style:square;mso-width-percent:0;mso-height-percent:0;mso-wrap-distance-left:9pt;mso-wrap-distance-top:0;mso-wrap-distance-right:9pt;mso-wrap-distance-bottom:0;mso-position-horizontal:absolute;mso-position-horizontal-relative:margin;mso-position-vertical:absolute;mso-position-vertical-relative:text;mso-width-percent:0;mso-height-percent:0;mso-width-relative:margin;mso-height-relative:margin;v-text-anchor:middle" o:gfxdata="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" fillcolor="#eaebdc" strokecolor="#525252 [1606]" strokeweight="1pt">
+                <w10:wrap anchorx="margin"/>
+              </v:rect>
             </w:pict>
           </mc:Fallback>
         </mc:AlternateContent>
@@ -493,20 +575,75 @@
           <w:rFonts w:ascii="Arial" w:hAnsi="Arial" w:cs="Arial"/>
           <w:sz w:val="16"/>
           <w:szCs w:val="16"/>
-        </w:rPr>
-      </w:pPr>
-    </w:p>
-    <w:p>
-      <w:pPr>
-        <w:rPr>
-          <w:rFonts w:ascii="Arial" w:hAnsi="Arial" w:cs="Arial"/>
-          <w:sz w:val="16"/>
-          <w:szCs w:val="16"/>
-        </w:rPr>
-      </w:pPr>
-    </w:p>
-    <w:p>
-      <w:pPr>
+          <w:lang w:val="de-DE"/>
+        </w:rPr>
+      </w:pPr>
+    </w:p>
+    <w:p>
+      <w:pPr>
+        <w:jc w:val="center"/>
+        <w:rPr>
+          <w:rFonts w:ascii="Arial" w:hAnsi="Arial" w:cs="Arial"/>
+          <w:sz w:val="16"/>
+          <w:szCs w:val="16"/>
+          <w:lang w:val="de-DE"/>
+        </w:rPr>
+      </w:pPr>
+      <w:r>
+        <w:rPr>
+          <w:rFonts w:ascii="Arial" w:hAnsi="Arial" w:cs="Arial"/>
+          <w:sz w:val="16"/>
+          <w:szCs w:val="16"/>
+          <w:lang w:val="de-DE"/>
+        </w:rPr>
+        <w:t>Pfund</w:t>
+      </w:r>
+    </w:p>
+    <w:p>
+      <w:pPr>
+        <w:jc w:val="center"/>
+        <w:rPr>
+          <w:rFonts w:ascii="Arial" w:hAnsi="Arial" w:cs="Arial"/>
+          <w:sz w:val="16"/>
+          <w:szCs w:val="16"/>
+          <w:lang w:val="de-DE"/>
+        </w:rPr>
+      </w:pPr>
+    </w:p>
+    <w:p>
+      <w:pPr>
+        <w:jc w:val="center"/>
+        <w:rPr>
+          <w:rFonts w:ascii="Arial" w:hAnsi="Arial" w:cs="Arial"/>
+          <w:sz w:val="16"/>
+          <w:szCs w:val="16"/>
+          <w:lang w:val="de-DE"/>
+        </w:rPr>
+      </w:pPr>
+      <w:r>
+        <w:rPr>
+          <w:rFonts w:ascii="Arial" w:hAnsi="Arial" w:cs="Arial"/>
+          <w:sz w:val="16"/>
+          <w:szCs w:val="16"/>
+          <w:lang w:val="de-DE"/>
+        </w:rPr>
+        <w:t>‽</w:t>
+      </w:r>
+    </w:p>
+    <w:p>
+      <w:pPr>
+        <w:jc w:val="center"/>
+        <w:rPr>
+          <w:rFonts w:ascii="Arial" w:hAnsi="Arial" w:cs="Arial"/>
+          <w:sz w:val="16"/>
+          <w:szCs w:val="16"/>
+          <w:lang w:val="de-DE"/>
+        </w:rPr>
+      </w:pPr>
+    </w:p>
+    <w:p>
+      <w:pPr>
+        <w:jc w:val="center"/>
         <w:rPr>
           <w:rFonts w:ascii="Arial" w:hAnsi="Arial" w:cs="Arial"/>
           <w:sz w:val="16"/>
@@ -520,66 +657,13 @@
           <w:sz w:val="16"/>
           <w:szCs w:val="16"/>
         </w:rPr>
-        <w:t>Pfund</w:t>
+        <w:t>I’bang</w:t>
       </w:r>
       <w:proofErr w:type="spellEnd"/>
     </w:p>
     <w:p>
       <w:pPr>
-        <w:rPr>
-          <w:rFonts w:ascii="Arial" w:hAnsi="Arial" w:cs="Arial"/>
-          <w:sz w:val="16"/>
-          <w:szCs w:val="16"/>
-        </w:rPr>
-      </w:pPr>
-    </w:p>
-    <w:p>
-      <w:pPr>
-        <w:rPr>
-          <w:rFonts w:ascii="Arial" w:hAnsi="Arial" w:cs="Arial"/>
-          <w:sz w:val="16"/>
-          <w:szCs w:val="16"/>
-        </w:rPr>
-      </w:pPr>
-      <w:r>
-        <w:rPr>
-          <w:rFonts w:ascii="Arial" w:hAnsi="Arial" w:cs="Arial"/>
-          <w:sz w:val="16"/>
-          <w:szCs w:val="16"/>
-        </w:rPr>
-        <w:t>‽</w:t>
-      </w:r>
-    </w:p>
-    <w:p>
-      <w:pPr>
-        <w:rPr>
-          <w:rFonts w:ascii="Arial" w:hAnsi="Arial" w:cs="Arial"/>
-          <w:sz w:val="16"/>
-          <w:szCs w:val="16"/>
-        </w:rPr>
-      </w:pPr>
-    </w:p>
-    <w:p>
-      <w:pPr>
-        <w:rPr>
-          <w:rFonts w:ascii="Arial" w:hAnsi="Arial" w:cs="Arial"/>
-          <w:sz w:val="16"/>
-          <w:szCs w:val="16"/>
-        </w:rPr>
-      </w:pPr>
-      <w:proofErr w:type="spellStart"/>
-      <w:r>
-        <w:rPr>
-          <w:rFonts w:ascii="Arial" w:hAnsi="Arial" w:cs="Arial"/>
-          <w:sz w:val="16"/>
-          <w:szCs w:val="16"/>
-        </w:rPr>
-        <w:t>I’bang</w:t>
-      </w:r>
-      <w:proofErr w:type="spellEnd"/>
-    </w:p>
-    <w:p>
-      <w:pPr>
+        <w:jc w:val="center"/>
         <w:rPr>
           <w:rFonts w:ascii="Arial" w:hAnsi="Arial" w:cs="Arial"/>
           <w:sz w:val="16"/>

</xml_diff>